<commit_message>
alterando nome de pessoa para integrante
</commit_message>
<xml_diff>
--- a/docs/files/EDII - documentacao.docx
+++ b/docs/files/EDII - documentacao.docx
@@ -407,7 +407,7 @@
           <w:docPartGallery w:val="Table of Contents"/>
           <w:docPartUnique w:val="true"/>
         </w:docPartObj>
-        <w:id w:val="859297915"/>
+        <w:id w:val="150380207"/>
       </w:sdtPr>
       <w:sdtContent>
         <w:p>
@@ -8649,7 +8649,6 @@
         </w:rPr>
         <w:t xml:space="preserve">Manutenção de </w:t>
       </w:r>
-      <w:bookmarkStart w:id="2" w:name="__DdeLink__2301_613049484"/>
       <w:r>
         <w:rPr>
           <w:rFonts w:eastAsia="Calibri" w:eastAsiaTheme="minorHAnsi"/>
@@ -8661,7 +8660,6 @@
         </w:rPr>
         <w:t>integrantes</w:t>
       </w:r>
-      <w:bookmarkEnd w:id="2"/>
       <w:r>
         <w:rPr>
           <w:rFonts w:eastAsia="Calibri" w:eastAsiaTheme="minorHAnsi"/>
@@ -9474,8 +9472,8 @@
           <w:color w:val="000000"/>
         </w:rPr>
       </w:pPr>
-      <w:bookmarkStart w:id="3" w:name="_Toc481092646"/>
-      <w:bookmarkEnd w:id="3"/>
+      <w:bookmarkStart w:id="2" w:name="_Toc481092646"/>
+      <w:bookmarkEnd w:id="2"/>
       <w:r>
         <w:rPr>
           <w:rFonts w:cs="Arial" w:ascii="Arial" w:hAnsi="Arial"/>
@@ -10099,8 +10097,8 @@
           <w:bCs/>
         </w:rPr>
       </w:pPr>
-      <w:bookmarkStart w:id="4" w:name="_Toc481092651"/>
-      <w:bookmarkEnd w:id="4"/>
+      <w:bookmarkStart w:id="3" w:name="_Toc481092651"/>
+      <w:bookmarkEnd w:id="3"/>
       <w:r>
         <w:rPr>
           <w:rFonts w:cs="Arial" w:ascii="Arial" w:hAnsi="Arial"/>
@@ -10894,7 +10892,23 @@
                 <w:sz w:val="24"/>
                 <w:szCs w:val="24"/>
               </w:rPr>
-              <w:t>Uma pessoa pode fazer parte de vários grupos.</w:t>
+              <w:t xml:space="preserve">Um </w:t>
+            </w:r>
+            <w:r>
+              <w:rPr>
+                <w:rFonts w:eastAsia="Calibri" w:cs="Times New Roman" w:ascii="Times New Roman" w:hAnsi="Times New Roman"/>
+                <w:sz w:val="24"/>
+                <w:szCs w:val="24"/>
+              </w:rPr>
+              <w:t>integrante</w:t>
+            </w:r>
+            <w:r>
+              <w:rPr>
+                <w:rFonts w:eastAsia="Calibri" w:cs="Times New Roman" w:ascii="Times New Roman" w:hAnsi="Times New Roman"/>
+                <w:sz w:val="24"/>
+                <w:szCs w:val="24"/>
+              </w:rPr>
+              <w:t xml:space="preserve"> pode fazer parte de vários grupos.</w:t>
             </w:r>
           </w:p>
         </w:tc>
@@ -10962,11 +10976,7 @@
               <w:pStyle w:val="Normal"/>
               <w:spacing w:lineRule="auto" w:line="360" w:before="0" w:after="0"/>
               <w:jc w:val="both"/>
-              <w:rPr>
-                <w:rFonts w:ascii="Times New Roman" w:hAnsi="Times New Roman" w:eastAsia="Calibri" w:cs="Times New Roman"/>
-                <w:sz w:val="24"/>
-                <w:szCs w:val="24"/>
-              </w:rPr>
+              <w:rPr/>
             </w:pPr>
             <w:r>
               <w:rPr>
@@ -10974,7 +10984,23 @@
                 <w:sz w:val="24"/>
                 <w:szCs w:val="24"/>
               </w:rPr>
-              <w:t>O e-mail pode ser enviado para qualquer pessoa.</w:t>
+              <w:t xml:space="preserve">O e-mail pode ser enviado para qualquer </w:t>
+            </w:r>
+            <w:r>
+              <w:rPr>
+                <w:rFonts w:eastAsia="Calibri" w:cs="Times New Roman" w:ascii="Times New Roman" w:hAnsi="Times New Roman"/>
+                <w:sz w:val="24"/>
+                <w:szCs w:val="24"/>
+              </w:rPr>
+              <w:t>integrante</w:t>
+            </w:r>
+            <w:r>
+              <w:rPr>
+                <w:rFonts w:eastAsia="Calibri" w:cs="Times New Roman" w:ascii="Times New Roman" w:hAnsi="Times New Roman"/>
+                <w:sz w:val="24"/>
+                <w:szCs w:val="24"/>
+              </w:rPr>
+              <w:t>.</w:t>
             </w:r>
           </w:p>
         </w:tc>
@@ -12650,10 +12676,7 @@
         </w:tabs>
         <w:spacing w:lineRule="auto" w:line="360" w:before="0" w:after="0"/>
         <w:outlineLvl w:val="0"/>
-        <w:rPr>
-          <w:rFonts w:ascii="Arial" w:hAnsi="Arial" w:cs="Arial"/>
-          <w:bCs/>
-        </w:rPr>
+        <w:rPr/>
       </w:pPr>
       <w:r>
         <w:rPr>
@@ -12661,7 +12684,16 @@
           <w:sz w:val="24"/>
           <w:szCs w:val="24"/>
         </w:rPr>
-        <w:t>Incluir pessoa</w:t>
+        <w:t xml:space="preserve">Incluir </w:t>
+      </w:r>
+      <w:r>
+        <w:rPr>
+          <w:rFonts w:eastAsia="Calibri" w:cs="Arial" w:ascii="Arial" w:hAnsi="Arial"/>
+          <w:bCs/>
+          <w:sz w:val="24"/>
+          <w:szCs w:val="24"/>
+        </w:rPr>
+        <w:t>Integrante</w:t>
       </w:r>
     </w:p>
     <w:tbl>
@@ -12852,7 +12884,15 @@
                 <w:sz w:val="24"/>
                 <w:szCs w:val="24"/>
               </w:rPr>
-              <w:t>Incluir pessoa</w:t>
+              <w:t xml:space="preserve">Incluir </w:t>
+            </w:r>
+            <w:r>
+              <w:rPr>
+                <w:rFonts w:eastAsia="Calibri" w:cs="Arial" w:ascii="Arial" w:hAnsi="Arial"/>
+                <w:sz w:val="24"/>
+                <w:szCs w:val="24"/>
+              </w:rPr>
+              <w:t>integrante</w:t>
             </w:r>
           </w:p>
         </w:tc>
@@ -13414,17 +13454,21 @@
         </w:tabs>
         <w:spacing w:lineRule="auto" w:line="360" w:before="0" w:after="0"/>
         <w:outlineLvl w:val="0"/>
-        <w:rPr>
-          <w:rFonts w:ascii="Arial" w:hAnsi="Arial" w:cs="Arial"/>
-          <w:bCs/>
-        </w:rPr>
+        <w:rPr/>
       </w:pPr>
       <w:r>
         <w:rPr>
           <w:rFonts w:cs="Arial" w:ascii="Arial" w:hAnsi="Arial"/>
           <w:bCs/>
         </w:rPr>
-        <w:t>Alterar Pessoa</w:t>
+        <w:t xml:space="preserve">Alterar </w:t>
+      </w:r>
+      <w:r>
+        <w:rPr>
+          <w:rFonts w:cs="Arial" w:ascii="Arial" w:hAnsi="Arial"/>
+          <w:bCs/>
+        </w:rPr>
+        <w:t>Integrante</w:t>
       </w:r>
     </w:p>
     <w:tbl>
@@ -13614,7 +13658,14 @@
                 <w:rFonts w:cs="Arial" w:ascii="Arial" w:hAnsi="Arial"/>
                 <w:bCs/>
               </w:rPr>
-              <w:t>Alterar pessoa</w:t>
+              <w:t xml:space="preserve">Alterar </w:t>
+            </w:r>
+            <w:r>
+              <w:rPr>
+                <w:rFonts w:cs="Arial" w:ascii="Arial" w:hAnsi="Arial"/>
+                <w:bCs/>
+              </w:rPr>
+              <w:t>integrante</w:t>
             </w:r>
           </w:p>
         </w:tc>
@@ -13720,7 +13771,21 @@
                 <w:rFonts w:cs="Arial" w:ascii="Arial" w:hAnsi="Arial"/>
                 <w:bCs/>
               </w:rPr>
-              <w:t>Alterar dados cadastrados de uma pessoa no sistema.</w:t>
+              <w:t xml:space="preserve">Alterar dados cadastrados de um </w:t>
+            </w:r>
+            <w:r>
+              <w:rPr>
+                <w:rFonts w:cs="Arial" w:ascii="Arial" w:hAnsi="Arial"/>
+                <w:bCs/>
+              </w:rPr>
+              <w:t>integrante</w:t>
+            </w:r>
+            <w:r>
+              <w:rPr>
+                <w:rFonts w:cs="Arial" w:ascii="Arial" w:hAnsi="Arial"/>
+                <w:bCs/>
+              </w:rPr>
+              <w:t xml:space="preserve"> no sistema.</w:t>
             </w:r>
           </w:p>
         </w:tc>
@@ -13766,17 +13831,21 @@
         </w:tabs>
         <w:spacing w:lineRule="auto" w:line="360" w:before="0" w:after="0"/>
         <w:outlineLvl w:val="0"/>
-        <w:rPr>
-          <w:rFonts w:ascii="Arial" w:hAnsi="Arial" w:cs="Arial"/>
-          <w:bCs/>
-        </w:rPr>
+        <w:rPr/>
       </w:pPr>
       <w:r>
         <w:rPr>
           <w:rFonts w:cs="Arial" w:ascii="Arial" w:hAnsi="Arial"/>
           <w:bCs/>
         </w:rPr>
-        <w:t>Excluir Pessoa</w:t>
+        <w:t xml:space="preserve">Excluir </w:t>
+      </w:r>
+      <w:r>
+        <w:rPr>
+          <w:rFonts w:cs="Arial" w:ascii="Arial" w:hAnsi="Arial"/>
+          <w:bCs/>
+        </w:rPr>
+        <w:t>Integrante</w:t>
       </w:r>
     </w:p>
     <w:tbl>
@@ -13966,7 +14035,14 @@
                 <w:rFonts w:cs="Arial" w:ascii="Arial" w:hAnsi="Arial"/>
                 <w:bCs/>
               </w:rPr>
-              <w:t>Excluir pessoa</w:t>
+              <w:t xml:space="preserve">Excluir </w:t>
+            </w:r>
+            <w:r>
+              <w:rPr>
+                <w:rFonts w:cs="Arial" w:ascii="Arial" w:hAnsi="Arial"/>
+                <w:bCs/>
+              </w:rPr>
+              <w:t>integrante</w:t>
             </w:r>
           </w:p>
         </w:tc>
@@ -14072,7 +14148,21 @@
                 <w:rFonts w:cs="Arial" w:ascii="Arial" w:hAnsi="Arial"/>
                 <w:bCs/>
               </w:rPr>
-              <w:t>Exclusão de uma pessoa de um grupo ou do sistema.</w:t>
+              <w:t xml:space="preserve">Exclusão de um </w:t>
+            </w:r>
+            <w:r>
+              <w:rPr>
+                <w:rFonts w:cs="Arial" w:ascii="Arial" w:hAnsi="Arial"/>
+                <w:bCs/>
+              </w:rPr>
+              <w:t>integrante</w:t>
+            </w:r>
+            <w:r>
+              <w:rPr>
+                <w:rFonts w:cs="Arial" w:ascii="Arial" w:hAnsi="Arial"/>
+                <w:bCs/>
+              </w:rPr>
+              <w:t xml:space="preserve"> de um grupo ou do sistema.</w:t>
             </w:r>
           </w:p>
         </w:tc>
@@ -16620,7 +16710,15 @@
                 <w:sz w:val="24"/>
                 <w:szCs w:val="24"/>
               </w:rPr>
-              <w:t>Manter Pessoa</w:t>
+              <w:t xml:space="preserve">Manter </w:t>
+            </w:r>
+            <w:r>
+              <w:rPr>
+                <w:rFonts w:cs="Times New Roman" w:ascii="Times New Roman" w:hAnsi="Times New Roman"/>
+                <w:sz w:val="24"/>
+                <w:szCs w:val="24"/>
+              </w:rPr>
+              <w:t>Integrante</w:t>
             </w:r>
           </w:p>
         </w:tc>
@@ -17373,7 +17471,15 @@
                 <w:sz w:val="24"/>
                 <w:szCs w:val="24"/>
               </w:rPr>
-              <w:t>Manter Pessoa</w:t>
+              <w:t xml:space="preserve">Manter </w:t>
+            </w:r>
+            <w:r>
+              <w:rPr>
+                <w:rFonts w:cs="Times New Roman" w:ascii="Times New Roman" w:hAnsi="Times New Roman"/>
+                <w:sz w:val="24"/>
+                <w:szCs w:val="24"/>
+              </w:rPr>
+              <w:t>Integrante</w:t>
             </w:r>
           </w:p>
         </w:tc>
@@ -17410,7 +17516,23 @@
                 <w:color w:val="000000" w:themeColor="text1"/>
                 <w:sz w:val="24"/>
               </w:rPr>
-              <w:t>Este caso de uso descreve como o ator realiza o cadastro, alteração, exclusão e pesquisa de uma pessoa.</w:t>
+              <w:t xml:space="preserve">Este caso de uso descreve como o ator realiza o cadastro, alteração, exclusão e pesquisa de um </w:t>
+            </w:r>
+            <w:r>
+              <w:rPr>
+                <w:rFonts w:ascii="Times New Roman" w:hAnsi="Times New Roman"/>
+                <w:color w:val="000000" w:themeColor="text1"/>
+                <w:sz w:val="24"/>
+              </w:rPr>
+              <w:t>integrante</w:t>
+            </w:r>
+            <w:r>
+              <w:rPr>
+                <w:rFonts w:ascii="Times New Roman" w:hAnsi="Times New Roman"/>
+                <w:color w:val="000000" w:themeColor="text1"/>
+                <w:sz w:val="24"/>
+              </w:rPr>
+              <w:t>.</w:t>
             </w:r>
           </w:p>
         </w:tc>
@@ -17842,7 +17964,7 @@
         <w:t xml:space="preserve">O ator deverá ter permissão de acesso ao IMDeus configurada no sistema com o perfil de Usuário Administrador, com acesso à funcionalidade “Consultar Grupos” (Regra de Negócio: </w:t>
       </w:r>
       <w:hyperlink w:anchor="DRN">
-        <w:bookmarkStart w:id="5" w:name="Perfis de Acesso ao MDV"/>
+        <w:bookmarkStart w:id="4" w:name="Perfis de Acesso ao MDV"/>
         <w:r>
           <w:rPr>
             <w:webHidden/>
@@ -17857,7 +17979,7 @@
         </w:r>
       </w:hyperlink>
       <w:hyperlink w:anchor="DRN">
-        <w:bookmarkEnd w:id="5"/>
+        <w:bookmarkEnd w:id="4"/>
         <w:r>
           <w:rPr>
             <w:webHidden/>
@@ -17974,7 +18096,7 @@
           <w:sz w:val="22"/>
         </w:rPr>
       </w:pPr>
-      <w:bookmarkStart w:id="6" w:name="FP O sistema recupera e exibe uma lista"/>
+      <w:bookmarkStart w:id="5" w:name="FP O sistema recupera e exibe uma lista"/>
       <w:r>
         <w:rPr>
           <w:rFonts w:cs="Arial" w:ascii="Arial" w:hAnsi="Arial"/>
@@ -18098,7 +18220,7 @@
           <w:sz w:val="22"/>
         </w:rPr>
       </w:pPr>
-      <w:bookmarkStart w:id="7" w:name="FP O sistema recupera e exibe uma lista"/>
+      <w:bookmarkStart w:id="6" w:name="FP O sistema recupera e exibe uma lista"/>
       <w:r>
         <w:rPr>
           <w:rFonts w:cs="Arial" w:ascii="Arial" w:hAnsi="Arial"/>
@@ -18108,7 +18230,7 @@
         </w:rPr>
         <w:t>Recupera e exibe uma lista ordenada de maneira crescente pela Sigla com todos os grupos</w:t>
       </w:r>
-      <w:bookmarkEnd w:id="7"/>
+      <w:bookmarkEnd w:id="6"/>
       <w:r>
         <w:rPr>
           <w:rFonts w:cs="Arial" w:ascii="Arial" w:hAnsi="Arial"/>
@@ -18217,7 +18339,7 @@
         <w:t xml:space="preserve">O sistema disponibiliza um menu com as opções “Novo” (Requisito Especial: </w:t>
       </w:r>
       <w:hyperlink w:anchor="RE Permissão de Acesso por Funcionalidade">
-        <w:bookmarkStart w:id="8" w:name="Permissão de Acesso por Funcionalidade"/>
+        <w:bookmarkStart w:id="7" w:name="Permissão de Acesso por Funcionalidade"/>
         <w:r>
           <w:rPr>
             <w:webHidden/>
@@ -18231,7 +18353,7 @@
           <w:t>Permissão de Acesso por Funcionalidade</w:t>
         </w:r>
       </w:hyperlink>
-      <w:bookmarkEnd w:id="8"/>
+      <w:bookmarkEnd w:id="7"/>
       <w:r>
         <w:rPr>
           <w:rFonts w:cs="Arial" w:ascii="Arial" w:hAnsi="Arial"/>
@@ -18253,7 +18375,7 @@
           <w:sz w:val="22"/>
         </w:rPr>
       </w:pPr>
-      <w:bookmarkStart w:id="9" w:name="O ator seleciona um aplicativo da lista"/>
+      <w:bookmarkStart w:id="8" w:name="O ator seleciona um aplicativo da lista"/>
       <w:r>
         <w:rPr>
           <w:rFonts w:cs="Arial" w:ascii="Arial" w:hAnsi="Arial"/>
@@ -18263,7 +18385,7 @@
         </w:rPr>
         <w:t>O ator seleciona um grupo da lista</w:t>
       </w:r>
-      <w:bookmarkEnd w:id="9"/>
+      <w:bookmarkEnd w:id="8"/>
       <w:r>
         <w:rPr>
           <w:rFonts w:cs="Arial" w:ascii="Arial" w:hAnsi="Arial"/>
@@ -18456,7 +18578,7 @@
         <w:rPr/>
       </w:pPr>
       <w:hyperlink w:anchor="Incluir Aplicativo">
-        <w:bookmarkStart w:id="10" w:name="FA Incluir Aplicativo"/>
+        <w:bookmarkStart w:id="9" w:name="FA Incluir Aplicativo"/>
         <w:r>
           <w:rPr>
             <w:webHidden/>
@@ -18471,7 +18593,7 @@
         </w:r>
       </w:hyperlink>
       <w:hyperlink w:anchor="Incluir Aplicativo">
-        <w:bookmarkEnd w:id="10"/>
+        <w:bookmarkEnd w:id="9"/>
         <w:r>
           <w:rPr>
             <w:webHidden/>
@@ -18511,8 +18633,8 @@
         <w:t xml:space="preserve">No passo 5.1.6 do fluxo principal, caso o ator acione a opção “Novo”, o sistema disponibiliza (habilita) as opções “Salvar”, “Cancelar” e as seguintes informações para o ator preencher (Requisito Especial: </w:t>
       </w:r>
       <w:hyperlink w:anchor="RE Comportamento para Inclusão e Alteração do Aplicativo">
-        <w:bookmarkStart w:id="11" w:name="Comportamento para Inclusão"/>
-        <w:bookmarkStart w:id="12" w:name="Comportamento para Inclusão e Alteração do Aplicativo"/>
+        <w:bookmarkStart w:id="10" w:name="Comportamento para Inclusão"/>
+        <w:bookmarkStart w:id="11" w:name="Comportamento para Inclusão e Alteração do Aplicativo"/>
         <w:r>
           <w:rPr>
             <w:webHidden/>
@@ -18527,8 +18649,8 @@
         </w:r>
       </w:hyperlink>
       <w:hyperlink w:anchor="RE Comportamento para Inclusão e Alteração do Aplicativo">
+        <w:bookmarkEnd w:id="10"/>
         <w:bookmarkEnd w:id="11"/>
-        <w:bookmarkEnd w:id="12"/>
         <w:r>
           <w:rPr>
             <w:webHidden/>
@@ -18618,7 +18740,7 @@
         <w:jc w:val="both"/>
         <w:rPr/>
       </w:pPr>
-      <w:bookmarkStart w:id="13" w:name="FA O ator preenche as informações solicitadas e aciona a opção “Salvar”"/>
+      <w:bookmarkStart w:id="12" w:name="FA O ator preenche as informações solicitadas e aciona a opção “Salvar”"/>
       <w:r>
         <w:rPr>
           <w:b w:val="false"/>
@@ -18629,7 +18751,7 @@
         <w:t xml:space="preserve">O ator preenche as informações solicitadas e aciona a opção “Salvar” (Fluxo Alternativo: </w:t>
       </w:r>
       <w:hyperlink w:anchor="FA Cancelar Inclusão ou Alteração de Aplicativo">
-        <w:bookmarkStart w:id="14" w:name="Cancelar Inclusão ou Alteração de Aplicativo"/>
+        <w:bookmarkStart w:id="13" w:name="Cancelar Inclusão ou Alteração de Aplicativo"/>
         <w:r>
           <w:rPr>
             <w:webHidden/>
@@ -18643,7 +18765,7 @@
           <w:t xml:space="preserve">Cancelar Inclusão ou Alteração de </w:t>
         </w:r>
       </w:hyperlink>
-      <w:bookmarkEnd w:id="14"/>
+      <w:bookmarkEnd w:id="13"/>
       <w:r>
         <w:rPr>
           <w:b w:val="false"/>
@@ -18653,7 +18775,7 @@
         </w:rPr>
         <w:t>grupo</w:t>
       </w:r>
-      <w:bookmarkEnd w:id="13"/>
+      <w:bookmarkEnd w:id="12"/>
       <w:r>
         <w:rPr>
           <w:b w:val="false"/>
@@ -18682,7 +18804,7 @@
         <w:t xml:space="preserve">O sistema valida as informações preenchidas pelo ator e registra o novo grupo (Fluxos de Exceção: </w:t>
       </w:r>
       <w:hyperlink w:anchor="FE Informações Obrigatórias Não Preenchidas">
-        <w:bookmarkStart w:id="15" w:name="Informações Obrigatórias Não Preenchidas"/>
+        <w:bookmarkStart w:id="14" w:name="Informações Obrigatórias Não Preenchidas"/>
         <w:r>
           <w:rPr>
             <w:webHidden/>
@@ -18696,7 +18818,7 @@
           <w:t>Informações Obrigatórias Não Preenchidas</w:t>
         </w:r>
       </w:hyperlink>
-      <w:bookmarkEnd w:id="15"/>
+      <w:bookmarkEnd w:id="14"/>
       <w:r>
         <w:rPr>
           <w:b w:val="false"/>
@@ -18707,7 +18829,7 @@
         <w:t xml:space="preserve">, </w:t>
       </w:r>
       <w:hyperlink w:anchor="FE Nome do Aplicativo Duplicado">
-        <w:bookmarkStart w:id="16" w:name="Nome do Aplicativo Duplicado"/>
+        <w:bookmarkStart w:id="15" w:name="Nome do Aplicativo Duplicado"/>
         <w:r>
           <w:rPr>
             <w:webHidden/>
@@ -18749,7 +18871,7 @@
           <w:t xml:space="preserve"> Duplicado</w:t>
         </w:r>
       </w:hyperlink>
-      <w:bookmarkEnd w:id="16"/>
+      <w:bookmarkEnd w:id="15"/>
       <w:r>
         <w:rPr>
           <w:b w:val="false"/>
@@ -18760,7 +18882,7 @@
         <w:t xml:space="preserve">, </w:t>
       </w:r>
       <w:hyperlink w:anchor="FE Sigla do Aplicativo Duplicado">
-        <w:bookmarkStart w:id="17" w:name="Sigla do Aplicativo Duplicada"/>
+        <w:bookmarkStart w:id="16" w:name="Sigla do Aplicativo Duplicada"/>
         <w:r>
           <w:rPr>
             <w:webHidden/>
@@ -18802,7 +18924,7 @@
           <w:t xml:space="preserve"> Duplicada</w:t>
         </w:r>
       </w:hyperlink>
-      <w:bookmarkEnd w:id="17"/>
+      <w:bookmarkEnd w:id="16"/>
       <w:r>
         <w:rPr>
           <w:b w:val="false"/>
@@ -18813,7 +18935,7 @@
         <w:t xml:space="preserve">, </w:t>
       </w:r>
       <w:hyperlink w:anchor="FE Identificador GUID Inválido">
-        <w:bookmarkStart w:id="18" w:name="Identificador GUID Inválido"/>
+        <w:bookmarkStart w:id="17" w:name="Identificador GUID Inválido"/>
         <w:r>
           <w:rPr>
             <w:webHidden/>
@@ -18827,7 +18949,7 @@
           <w:t>Identificador GUID Inválido</w:t>
         </w:r>
       </w:hyperlink>
-      <w:bookmarkEnd w:id="18"/>
+      <w:bookmarkEnd w:id="17"/>
       <w:r>
         <w:rPr>
           <w:b w:val="false"/>
@@ -18838,7 +18960,7 @@
         <w:t xml:space="preserve">, </w:t>
       </w:r>
       <w:hyperlink w:anchor="FE Mais de um Aplicativo com o Indicador Agente Marcado">
-        <w:bookmarkStart w:id="19" w:name="Mais de um Aplicativo com o Indicador Agente Marcado"/>
+        <w:bookmarkStart w:id="18" w:name="Mais de um Aplicativo com o Indicador Agente Marcado"/>
         <w:r>
           <w:rPr>
             <w:webHidden/>
@@ -18880,7 +19002,7 @@
           <w:t xml:space="preserve"> com o Indicador Agente Marcado</w:t>
         </w:r>
       </w:hyperlink>
-      <w:bookmarkEnd w:id="19"/>
+      <w:bookmarkEnd w:id="18"/>
       <w:r>
         <w:rPr>
           <w:b w:val="false"/>
@@ -18891,7 +19013,7 @@
         <w:t xml:space="preserve"> e </w:t>
       </w:r>
       <w:hyperlink w:anchor="FE Identificador GUID Duplicado">
-        <w:bookmarkStart w:id="20" w:name="Identificador GUID Duplicado"/>
+        <w:bookmarkStart w:id="19" w:name="Identificador GUID Duplicado"/>
         <w:r>
           <w:rPr>
             <w:webHidden/>
@@ -18905,7 +19027,7 @@
           <w:t>Identificador GUID Duplicado</w:t>
         </w:r>
       </w:hyperlink>
-      <w:bookmarkEnd w:id="20"/>
+      <w:bookmarkEnd w:id="19"/>
       <w:r>
         <w:rPr>
           <w:b w:val="false"/>
@@ -19039,7 +19161,7 @@
         <w:rPr/>
       </w:pPr>
       <w:hyperlink w:anchor="Alterar Aplicativo">
-        <w:bookmarkStart w:id="21" w:name="FA Alterar Aplicativo"/>
+        <w:bookmarkStart w:id="20" w:name="FA Alterar Aplicativo"/>
         <w:r>
           <w:rPr>
             <w:webHidden/>
@@ -19049,7 +19171,7 @@
           <w:t xml:space="preserve">Alterar </w:t>
         </w:r>
       </w:hyperlink>
-      <w:bookmarkEnd w:id="21"/>
+      <w:bookmarkEnd w:id="20"/>
       <w:r>
         <w:rPr/>
         <w:t xml:space="preserve"> G</w:t>
@@ -19082,7 +19204,7 @@
         <w:t xml:space="preserve"> selecionado (Requisito Especial: </w:t>
       </w:r>
       <w:hyperlink w:anchor="RE Comportamento para Inclusão e Alteração do Aplicativo">
-        <w:bookmarkStart w:id="22" w:name="Comportamento para Alteração"/>
+        <w:bookmarkStart w:id="21" w:name="Comportamento para Alteração"/>
         <w:r>
           <w:rPr>
             <w:webHidden/>
@@ -19092,7 +19214,7 @@
           <w:t>Comportamento para Inclusão e Alteração</w:t>
         </w:r>
       </w:hyperlink>
-      <w:bookmarkEnd w:id="22"/>
+      <w:bookmarkEnd w:id="21"/>
       <w:r>
         <w:rPr/>
         <w:t>):</w:t>
@@ -19150,7 +19272,7 @@
         <w:jc w:val="both"/>
         <w:rPr/>
       </w:pPr>
-      <w:bookmarkStart w:id="23" w:name="FA O ator altera as informações que desejar e aciona a opção “Salvar”"/>
+      <w:bookmarkStart w:id="22" w:name="FA O ator altera as informações que desejar e aciona a opção “Salvar”"/>
       <w:r>
         <w:rPr>
           <w:b w:val="false"/>
@@ -19160,7 +19282,7 @@
         </w:rPr>
         <w:t>O ator altera as informações que desejar e aciona a opção “Salvar”</w:t>
       </w:r>
-      <w:bookmarkEnd w:id="23"/>
+      <w:bookmarkEnd w:id="22"/>
       <w:r>
         <w:rPr>
           <w:b w:val="false"/>
@@ -19212,7 +19334,7 @@
         <w:t xml:space="preserve">O sistema valida as informações preenchidas pelo ator e alterar o registro do aplicativo (Fluxos de Exceção: </w:t>
       </w:r>
       <w:hyperlink w:anchor="FE Informações Obrigatórias Não Preenchidas">
-        <w:bookmarkStart w:id="24" w:name="Informações Obrigatórias Não Preenchidas1"/>
+        <w:bookmarkStart w:id="23" w:name="Informações Obrigatórias Não Preenchidas1"/>
         <w:r>
           <w:rPr>
             <w:webHidden/>
@@ -19226,7 +19348,7 @@
           <w:t>Informações Obrigatórias Não Preenchidas</w:t>
         </w:r>
       </w:hyperlink>
-      <w:bookmarkEnd w:id="24"/>
+      <w:bookmarkEnd w:id="23"/>
       <w:r>
         <w:rPr>
           <w:b w:val="false"/>
@@ -19260,7 +19382,7 @@
         <w:t xml:space="preserve"> e </w:t>
       </w:r>
       <w:hyperlink w:anchor="FE Nome do Aplicativo Duplicado">
-        <w:bookmarkStart w:id="25" w:name="Nome do Aplicativo Duplicado1"/>
+        <w:bookmarkStart w:id="24" w:name="Nome do Aplicativo Duplicado1"/>
         <w:r>
           <w:rPr>
             <w:webHidden/>
@@ -19274,7 +19396,7 @@
           <w:t>Nome do Aplicativo Duplicado</w:t>
         </w:r>
       </w:hyperlink>
-      <w:bookmarkEnd w:id="25"/>
+      <w:bookmarkEnd w:id="24"/>
       <w:r>
         <w:rPr>
           <w:b w:val="false"/>
@@ -19408,7 +19530,7 @@
         <w:rPr/>
       </w:pPr>
       <w:hyperlink w:anchor="Excluir Aplicativo">
-        <w:bookmarkStart w:id="26" w:name="FA Excluir Aplicativo"/>
+        <w:bookmarkStart w:id="25" w:name="FA Excluir Aplicativo"/>
         <w:r>
           <w:rPr>
             <w:webHidden/>
@@ -19419,7 +19541,7 @@
         </w:r>
       </w:hyperlink>
       <w:hyperlink w:anchor="Excluir Aplicativo">
-        <w:bookmarkEnd w:id="26"/>
+        <w:bookmarkEnd w:id="25"/>
         <w:r>
           <w:rPr>
             <w:webHidden/>
@@ -19479,7 +19601,7 @@
         <w:t xml:space="preserve"> (Fluxo Alternativo: </w:t>
       </w:r>
       <w:hyperlink w:anchor="FA Cancelar Exclusão de Aplicativo">
-        <w:bookmarkStart w:id="27" w:name="Cancelar Exclusão de Aplicativo"/>
+        <w:bookmarkStart w:id="26" w:name="Cancelar Exclusão de Aplicativo"/>
         <w:r>
           <w:rPr>
             <w:webHidden/>
@@ -19492,7 +19614,7 @@
         </w:r>
       </w:hyperlink>
       <w:hyperlink w:anchor="FA Cancelar Exclusão de Aplicativo">
-        <w:bookmarkEnd w:id="27"/>
+        <w:bookmarkEnd w:id="26"/>
         <w:r>
           <w:rPr>
             <w:webHidden/>
@@ -19537,7 +19659,7 @@
         <w:t xml:space="preserve"> selecionado pode ser excluído (Fluxo de exceção: </w:t>
       </w:r>
       <w:hyperlink w:anchor="FE Exclusão Aplicativo Não Permitida">
-        <w:bookmarkStart w:id="28" w:name="Exclusão do Aplicativo Não Permitida"/>
+        <w:bookmarkStart w:id="27" w:name="Exclusão do Aplicativo Não Permitida"/>
         <w:r>
           <w:rPr>
             <w:webHidden/>
@@ -19567,7 +19689,7 @@
           <w:t xml:space="preserve"> Não Permitida</w:t>
         </w:r>
       </w:hyperlink>
-      <w:bookmarkEnd w:id="28"/>
+      <w:bookmarkEnd w:id="27"/>
       <w:r>
         <w:rPr/>
         <w:t>);</w:t>
@@ -19679,8 +19801,8 @@
         <w:rPr/>
       </w:pPr>
       <w:hyperlink w:anchor="Cancelar Exclusão de Aplicativo">
-        <w:bookmarkStart w:id="29" w:name="FA Cancelar Exclusão de Aplicativo"/>
-        <w:bookmarkEnd w:id="29"/>
+        <w:bookmarkStart w:id="28" w:name="FA Cancelar Exclusão de Aplicativo"/>
+        <w:bookmarkEnd w:id="28"/>
         <w:r>
           <w:rPr>
             <w:webHidden/>
@@ -19749,8 +19871,8 @@
         <w:rPr/>
       </w:pPr>
       <w:hyperlink w:anchor="Cancelar Inclusão ou Alteração de Aplicativo">
-        <w:bookmarkStart w:id="30" w:name="FA Cancelar Inclusão ou Alteração de Aplicativo"/>
-        <w:bookmarkEnd w:id="30"/>
+        <w:bookmarkStart w:id="29" w:name="FA Cancelar Inclusão ou Alteração de Aplicativo"/>
+        <w:bookmarkEnd w:id="29"/>
         <w:r>
           <w:rPr>
             <w:webHidden/>
@@ -19885,8 +20007,8 @@
         <w:rPr/>
       </w:pPr>
       <w:hyperlink w:anchor="Informações Obrigatórias Não Preenchidas">
-        <w:bookmarkStart w:id="31" w:name="FE Informações Obrigatórias Não Preenchidas"/>
-        <w:bookmarkEnd w:id="31"/>
+        <w:bookmarkStart w:id="30" w:name="FE Informações Obrigatórias Não Preenchidas"/>
+        <w:bookmarkEnd w:id="30"/>
         <w:r>
           <w:rPr>
             <w:webHidden/>
@@ -20001,7 +20123,7 @@
         <w:rPr/>
       </w:pPr>
       <w:hyperlink w:anchor="Nome do Aplicativo Duplicado">
-        <w:bookmarkStart w:id="32" w:name="FE Nome do Aplicativo Duplicado"/>
+        <w:bookmarkStart w:id="31" w:name="FE Nome do Aplicativo Duplicado"/>
         <w:r>
           <w:rPr>
             <w:webHidden/>
@@ -20022,7 +20144,7 @@
         </w:r>
       </w:hyperlink>
       <w:hyperlink w:anchor="Nome do Aplicativo Duplicado">
-        <w:bookmarkEnd w:id="32"/>
+        <w:bookmarkEnd w:id="31"/>
         <w:r>
           <w:rPr>
             <w:webHidden/>
@@ -20178,8 +20300,8 @@
         <w:rPr/>
       </w:pPr>
       <w:hyperlink w:anchor="Permissão de Acesso por Funcionalidade">
-        <w:bookmarkStart w:id="33" w:name="RE Permissão de Acesso por Funcionalidade"/>
-        <w:bookmarkEnd w:id="33"/>
+        <w:bookmarkStart w:id="32" w:name="RE Permissão de Acesso por Funcionalidade"/>
+        <w:bookmarkEnd w:id="32"/>
         <w:r>
           <w:rPr>
             <w:webHidden/>
@@ -20690,8 +20812,8 @@
         <w:rPr/>
       </w:pPr>
       <w:hyperlink w:anchor="Comportamento para Inclusão e Alteração do Aplicativo">
-        <w:bookmarkStart w:id="34" w:name="RE Comportamento para Inclusão e Alteração do Aplicativo"/>
-        <w:bookmarkEnd w:id="34"/>
+        <w:bookmarkStart w:id="33" w:name="RE Comportamento para Inclusão e Alteração do Aplicativo"/>
+        <w:bookmarkEnd w:id="33"/>
         <w:r>
           <w:rPr>
             <w:webHidden/>
@@ -20866,8 +20988,8 @@
         <w:outlineLvl w:val="0"/>
         <w:rPr/>
       </w:pPr>
-      <w:bookmarkStart w:id="35" w:name="_GoBack"/>
-      <w:bookmarkEnd w:id="35"/>
+      <w:bookmarkStart w:id="34" w:name="_GoBack"/>
+      <w:bookmarkEnd w:id="34"/>
       <w:r>
         <w:rPr>
           <w:rFonts w:cs="Arial" w:ascii="Arial" w:hAnsi="Arial"/>
@@ -21091,10 +21213,10 @@
           <w:u w:val="single"/>
         </w:rPr>
       </w:pPr>
-      <w:bookmarkStart w:id="36" w:name="_Toc401483354"/>
-      <w:bookmarkStart w:id="37" w:name="_Toc460781522"/>
+      <w:bookmarkStart w:id="35" w:name="_Toc401483354"/>
+      <w:bookmarkStart w:id="36" w:name="_Toc460781522"/>
+      <w:bookmarkEnd w:id="35"/>
       <w:bookmarkEnd w:id="36"/>
-      <w:bookmarkEnd w:id="37"/>
       <w:r>
         <w:rPr>
           <w:rFonts w:cs="Arial" w:ascii="Arial" w:hAnsi="Arial"/>
@@ -21151,7 +21273,7 @@
           <w:lang w:eastAsia="en-US"/>
         </w:rPr>
       </w:pPr>
-      <w:bookmarkStart w:id="38" w:name="_Toc234814221"/>
+      <w:bookmarkStart w:id="37" w:name="_Toc234814221"/>
       <w:r>
         <w:rPr>
           <w:rFonts w:eastAsia="Calibri" w:cs="Arial" w:eastAsiaTheme="minorHAnsi"/>
@@ -21164,7 +21286,7 @@
         </w:rPr>
         <w:t>Abreviações utilizadas para os nomes dos atributos das tabelas</w:t>
       </w:r>
-      <w:bookmarkEnd w:id="38"/>
+      <w:bookmarkEnd w:id="37"/>
       <w:r>
         <w:rPr>
           <w:rFonts w:eastAsia="Calibri" w:cs="Arial" w:eastAsiaTheme="minorHAnsi"/>
@@ -22658,20 +22780,22 @@
     <w:p>
       <w:pPr>
         <w:pStyle w:val="Ttulo1"/>
-        <w:rPr>
-          <w:rFonts w:ascii="Times New Roman" w:hAnsi="Times New Roman"/>
-          <w:b w:val="false"/>
+        <w:rPr/>
+      </w:pPr>
+      <w:r>
+        <w:rPr>
+          <w:sz w:val="24"/>
+          <w:szCs w:val="24"/>
+        </w:rPr>
+        <w:t>GRUPO_</w:t>
+      </w:r>
+      <w:r>
+        <w:rPr>
           <w:b w:val="false"/>
           <w:sz w:val="24"/>
           <w:szCs w:val="24"/>
         </w:rPr>
-      </w:pPr>
-      <w:r>
-        <w:rPr>
-          <w:sz w:val="24"/>
-          <w:szCs w:val="24"/>
-        </w:rPr>
-        <w:t>GRUPO_PESSOA</w:t>
+        <w:t>INTEGRANTE</w:t>
       </w:r>
     </w:p>
     <w:tbl>
@@ -23199,11 +23323,7 @@
             <w:pPr>
               <w:pStyle w:val="Normal"/>
               <w:spacing w:before="0" w:after="0"/>
-              <w:rPr>
-                <w:rFonts w:ascii="Times New Roman" w:hAnsi="Times New Roman" w:eastAsia="Times New Roman" w:cs="Times New Roman"/>
-                <w:sz w:val="24"/>
-                <w:szCs w:val="24"/>
-              </w:rPr>
+              <w:rPr/>
             </w:pPr>
             <w:r>
               <w:rPr>
@@ -23211,7 +23331,15 @@
                 <w:sz w:val="24"/>
                 <w:szCs w:val="24"/>
               </w:rPr>
-              <w:t>ID_PESSOA</w:t>
+              <w:t>ID_</w:t>
+            </w:r>
+            <w:r>
+              <w:rPr>
+                <w:rFonts w:eastAsia="Times New Roman" w:cs="Times New Roman" w:ascii="Times New Roman" w:hAnsi="Times New Roman"/>
+                <w:sz w:val="24"/>
+                <w:szCs w:val="24"/>
+              </w:rPr>
+              <w:t>INTEGRANTE</w:t>
             </w:r>
           </w:p>
         </w:tc>
@@ -23311,11 +23439,7 @@
             <w:pPr>
               <w:pStyle w:val="Normal"/>
               <w:spacing w:before="0" w:after="0"/>
-              <w:rPr>
-                <w:rFonts w:ascii="Times New Roman" w:hAnsi="Times New Roman" w:eastAsia="Times New Roman" w:cs="Times New Roman"/>
-                <w:sz w:val="24"/>
-                <w:szCs w:val="24"/>
-              </w:rPr>
+              <w:rPr/>
             </w:pPr>
             <w:r>
               <w:rPr>
@@ -23323,7 +23447,15 @@
                 <w:sz w:val="24"/>
                 <w:szCs w:val="24"/>
               </w:rPr>
-              <w:t>CHAVE ESTRANGEIRA DA TABELA DE PESSOA</w:t>
+              <w:t xml:space="preserve">CHAVE ESTRANGEIRA DA TABELA DE </w:t>
+            </w:r>
+            <w:r>
+              <w:rPr>
+                <w:rFonts w:eastAsia="Times New Roman" w:cs="Times New Roman" w:ascii="Times New Roman" w:hAnsi="Times New Roman"/>
+                <w:sz w:val="24"/>
+                <w:szCs w:val="24"/>
+              </w:rPr>
+              <w:t>INTEGRANTE</w:t>
             </w:r>
           </w:p>
         </w:tc>
@@ -23403,18 +23535,14 @@
     <w:p>
       <w:pPr>
         <w:pStyle w:val="Ttulo1"/>
-        <w:rPr>
-          <w:rFonts w:ascii="Times New Roman" w:hAnsi="Times New Roman"/>
+        <w:rPr/>
+      </w:pPr>
+      <w:r>
+        <w:rPr>
           <w:sz w:val="24"/>
           <w:szCs w:val="24"/>
         </w:rPr>
-      </w:pPr>
-      <w:r>
-        <w:rPr>
-          <w:sz w:val="24"/>
-          <w:szCs w:val="24"/>
-        </w:rPr>
-        <w:t>PESSOA</w:t>
+        <w:t>INTEGRANTE</w:t>
       </w:r>
     </w:p>
     <w:tbl>
@@ -24715,18 +24843,21 @@
     <w:p>
       <w:pPr>
         <w:pStyle w:val="Ttulo1"/>
-        <w:rPr>
-          <w:rFonts w:ascii="Times New Roman" w:hAnsi="Times New Roman"/>
+        <w:rPr/>
+      </w:pPr>
+      <w:r>
+        <w:rPr>
           <w:sz w:val="24"/>
           <w:szCs w:val="24"/>
         </w:rPr>
-      </w:pPr>
+        <w:t>COMPLEMENTO_</w:t>
+      </w:r>
       <w:r>
         <w:rPr>
           <w:sz w:val="24"/>
           <w:szCs w:val="24"/>
         </w:rPr>
-        <w:t>COMPLEMENTO_PESSOA</w:t>
+        <w:t>INTEGRANTE</w:t>
       </w:r>
     </w:p>
     <w:tbl>
@@ -26189,11 +26320,7 @@
             <w:pPr>
               <w:pStyle w:val="Normal"/>
               <w:spacing w:before="0" w:after="0"/>
-              <w:rPr>
-                <w:rFonts w:ascii="Times New Roman" w:hAnsi="Times New Roman" w:eastAsia="Times New Roman" w:cs="Times New Roman"/>
-                <w:sz w:val="24"/>
-                <w:szCs w:val="24"/>
-              </w:rPr>
+              <w:rPr/>
             </w:pPr>
             <w:r>
               <w:rPr>
@@ -26201,7 +26328,17 @@
                 <w:sz w:val="24"/>
                 <w:szCs w:val="24"/>
               </w:rPr>
-              <w:t>ID_PESSOA</w:t>
+              <w:t>ID_</w:t>
+            </w:r>
+            <w:bookmarkStart w:id="38" w:name="__DdeLink__2305_613049484"/>
+            <w:bookmarkEnd w:id="38"/>
+            <w:r>
+              <w:rPr>
+                <w:rFonts w:eastAsia="Times New Roman" w:cs="Times New Roman" w:ascii="Times New Roman" w:hAnsi="Times New Roman"/>
+                <w:sz w:val="24"/>
+                <w:szCs w:val="24"/>
+              </w:rPr>
+              <w:t>INTEGRANTE</w:t>
             </w:r>
           </w:p>
         </w:tc>
@@ -27702,11 +27839,7 @@
             <w:pPr>
               <w:pStyle w:val="Normal"/>
               <w:spacing w:before="0" w:after="0"/>
-              <w:rPr>
-                <w:rFonts w:ascii="Times New Roman" w:hAnsi="Times New Roman" w:eastAsia="Times New Roman" w:cs="Times New Roman"/>
-                <w:sz w:val="24"/>
-                <w:szCs w:val="24"/>
-              </w:rPr>
+              <w:rPr/>
             </w:pPr>
             <w:r>
               <w:rPr>
@@ -27714,7 +27847,15 @@
                 <w:sz w:val="24"/>
                 <w:szCs w:val="24"/>
               </w:rPr>
-              <w:t>ID_PESSOA</w:t>
+              <w:t>ID_</w:t>
+            </w:r>
+            <w:r>
+              <w:rPr>
+                <w:rFonts w:eastAsia="Times New Roman" w:cs="Times New Roman" w:ascii="Times New Roman" w:hAnsi="Times New Roman"/>
+                <w:sz w:val="24"/>
+                <w:szCs w:val="24"/>
+              </w:rPr>
+              <w:t>INTEGRANTE</w:t>
             </w:r>
           </w:p>
         </w:tc>
@@ -27814,11 +27955,7 @@
             <w:pPr>
               <w:pStyle w:val="Normal"/>
               <w:spacing w:before="0" w:after="0"/>
-              <w:rPr>
-                <w:rFonts w:ascii="Times New Roman" w:hAnsi="Times New Roman" w:eastAsia="Times New Roman" w:cs="Times New Roman"/>
-                <w:sz w:val="24"/>
-                <w:szCs w:val="24"/>
-              </w:rPr>
+              <w:rPr/>
             </w:pPr>
             <w:r>
               <w:rPr>
@@ -27826,7 +27963,15 @@
                 <w:sz w:val="24"/>
                 <w:szCs w:val="24"/>
               </w:rPr>
-              <w:t>CHAVE ESTRANGEIRA DA TABELA DE PESSOA</w:t>
+              <w:t xml:space="preserve">CHAVE ESTRANGEIRA DA TABELA DE </w:t>
+            </w:r>
+            <w:r>
+              <w:rPr>
+                <w:rFonts w:eastAsia="Times New Roman" w:cs="Times New Roman" w:ascii="Times New Roman" w:hAnsi="Times New Roman"/>
+                <w:sz w:val="24"/>
+                <w:szCs w:val="24"/>
+              </w:rPr>
+              <w:t>INTEGRANTE</w:t>
             </w:r>
           </w:p>
         </w:tc>
@@ -28434,10 +28579,7 @@
         </w:tabs>
         <w:spacing w:lineRule="auto" w:line="360" w:before="0" w:after="0"/>
         <w:outlineLvl w:val="0"/>
-        <w:rPr>
-          <w:rFonts w:ascii="Arial" w:hAnsi="Arial" w:cs="Arial"/>
-          <w:bCs/>
-        </w:rPr>
+        <w:rPr/>
       </w:pPr>
       <w:r>
         <w:rPr>
@@ -28458,7 +28600,14 @@
           <w:rFonts w:cs="Arial" w:ascii="Arial" w:hAnsi="Arial"/>
           <w:bCs/>
         </w:rPr>
-        <w:t xml:space="preserve"> – Cadastro de Pessoa</w:t>
+        <w:t xml:space="preserve"> – Cadastro de </w:t>
+      </w:r>
+      <w:r>
+        <w:rPr>
+          <w:rFonts w:cs="Arial" w:ascii="Arial" w:hAnsi="Arial"/>
+          <w:bCs/>
+        </w:rPr>
+        <w:t>Integrante</w:t>
       </w:r>
     </w:p>
     <w:p>

</xml_diff>